<commit_message>
Add the last section
</commit_message>
<xml_diff>
--- a/Reports/hw3report.docx
+++ b/Reports/hw3report.docx
@@ -1557,7 +1557,7 @@
           <w:shd w:val="clear" w:color="auto" w:fill="FFFFFF"/>
           <w:rtl/>
         </w:rPr>
-        <w:t xml:space="preserve"> כפי בהמשך הדוח.</w:t>
+        <w:t xml:space="preserve"> בהמשך הדוח.</w:t>
       </w:r>
       <w:r>
         <w:rPr>
@@ -2476,7 +2476,7 @@
           <w:szCs w:val="21"/>
           <w:rtl/>
         </w:rPr>
-        <w:t>המופיעות גם בביקורות החיוביות וגם בשליליות אך לא אותו מספר פעמים ( ברוב המקרים המילים מופיעות פעם אחת ולכן הן לא רלוונטיות, בחירה זו לא מכניסה אותם לשק המילים)</w:t>
+        <w:t xml:space="preserve">המופיעות גם בביקורות החיוביות וגם בשליליות אך לא אותו מספר פעמים </w:t>
       </w:r>
     </w:p>
     <w:p>
@@ -4424,11 +4424,761 @@
     <w:p>
       <w:pPr>
         <w:rPr>
-          <w:rtl/>
-        </w:rPr>
-      </w:pPr>
-      <w:bookmarkStart w:id="0" w:name="_GoBack"/>
-      <w:bookmarkEnd w:id="0"/>
+          <w:rFonts w:hint="cs"/>
+          <w:rtl/>
+        </w:rPr>
+      </w:pPr>
+      <w:r>
+        <w:rPr>
+          <w:rFonts w:hint="cs"/>
+          <w:rtl/>
+        </w:rPr>
+        <w:t>בשלב זה לקחנו 100 ביקורות חיוביות ו-100 ביקורות שליליות שלא מופיעות בתיקיית ה-</w:t>
+      </w:r>
+      <w:r>
+        <w:t>training</w:t>
+      </w:r>
+      <w:r>
+        <w:rPr>
+          <w:rFonts w:hint="cs"/>
+          <w:rtl/>
+        </w:rPr>
+        <w:t xml:space="preserve"> ולכן המילים שלהם לא נכללו כאשר בחרנו את שק המילים.</w:t>
+      </w:r>
+    </w:p>
+    <w:p>
+      <w:pPr>
+        <w:rPr>
+          <w:rFonts w:hint="cs"/>
+          <w:rtl/>
+        </w:rPr>
+      </w:pPr>
+      <w:r>
+        <w:rPr>
+          <w:rFonts w:hint="cs"/>
+          <w:rtl/>
+        </w:rPr>
+        <w:t>כעת ניתן לבחון את המסווג ואת שיטת בחירת שק המילים על 200 הביקורות החדשות.</w:t>
+      </w:r>
+    </w:p>
+    <w:p>
+      <w:pPr>
+        <w:rPr>
+          <w:rtl/>
+        </w:rPr>
+      </w:pPr>
+      <w:r>
+        <w:rPr>
+          <w:rFonts w:hint="cs"/>
+          <w:rtl/>
+        </w:rPr>
+        <w:t>להלן התוצאות:</w:t>
+      </w:r>
+    </w:p>
+    <w:tbl>
+      <w:tblPr>
+        <w:tblW w:w="4760" w:type="dxa"/>
+        <w:jc w:val="center"/>
+        <w:tblLook w:val="04A0" w:firstRow="1" w:lastRow="0" w:firstColumn="1" w:lastColumn="0" w:noHBand="0" w:noVBand="1"/>
+      </w:tblPr>
+      <w:tblGrid>
+        <w:gridCol w:w="1972"/>
+        <w:gridCol w:w="1374"/>
+        <w:gridCol w:w="1414"/>
+      </w:tblGrid>
+      <w:tr>
+        <w:trPr>
+          <w:trHeight w:val="261"/>
+          <w:jc w:val="center"/>
+        </w:trPr>
+        <w:tc>
+          <w:tcPr>
+            <w:tcW w:w="1972" w:type="dxa"/>
+            <w:tcBorders>
+              <w:top w:val="single" w:sz="4" w:space="0" w:color="auto"/>
+              <w:left w:val="single" w:sz="4" w:space="0" w:color="auto"/>
+              <w:bottom w:val="single" w:sz="4" w:space="0" w:color="auto"/>
+              <w:right w:val="single" w:sz="4" w:space="0" w:color="auto"/>
+            </w:tcBorders>
+            <w:shd w:val="clear" w:color="4F81BD" w:fill="4F81BD"/>
+            <w:noWrap/>
+            <w:vAlign w:val="center"/>
+            <w:hideMark/>
+          </w:tcPr>
+          <w:p>
+            <w:pPr>
+              <w:bidi w:val="0"/>
+              <w:spacing w:after="0" w:line="240" w:lineRule="auto"/>
+              <w:jc w:val="center"/>
+              <w:rPr>
+                <w:rFonts w:ascii="Arial" w:eastAsia="Times New Roman" w:hAnsi="Arial" w:cs="Arial"/>
+                <w:b/>
+                <w:bCs/>
+                <w:color w:val="FFFFFF"/>
+              </w:rPr>
+            </w:pPr>
+            <w:r>
+              <w:rPr>
+                <w:rFonts w:ascii="Arial" w:eastAsia="Times New Roman" w:hAnsi="Arial" w:cs="Arial"/>
+                <w:b/>
+                <w:bCs/>
+                <w:color w:val="FFFFFF"/>
+              </w:rPr>
+              <w:t>/</w:t>
+            </w:r>
+          </w:p>
+        </w:tc>
+        <w:tc>
+          <w:tcPr>
+            <w:tcW w:w="1374" w:type="dxa"/>
+            <w:tcBorders>
+              <w:top w:val="single" w:sz="4" w:space="0" w:color="auto"/>
+              <w:left w:val="single" w:sz="4" w:space="0" w:color="auto"/>
+              <w:bottom w:val="single" w:sz="4" w:space="0" w:color="auto"/>
+              <w:right w:val="single" w:sz="4" w:space="0" w:color="auto"/>
+            </w:tcBorders>
+            <w:shd w:val="clear" w:color="4F81BD" w:fill="4F81BD"/>
+            <w:noWrap/>
+            <w:vAlign w:val="center"/>
+            <w:hideMark/>
+          </w:tcPr>
+          <w:p>
+            <w:pPr>
+              <w:bidi w:val="0"/>
+              <w:spacing w:after="0" w:line="240" w:lineRule="auto"/>
+              <w:jc w:val="center"/>
+              <w:rPr>
+                <w:rFonts w:ascii="Arial" w:eastAsia="Times New Roman" w:hAnsi="Arial" w:cs="Arial"/>
+                <w:b/>
+                <w:bCs/>
+                <w:color w:val="FFFFFF"/>
+              </w:rPr>
+            </w:pPr>
+            <w:r>
+              <w:rPr>
+                <w:rFonts w:ascii="Arial" w:eastAsia="Times New Roman" w:hAnsi="Arial" w:cs="Arial"/>
+                <w:b/>
+                <w:bCs/>
+                <w:color w:val="FFFFFF"/>
+              </w:rPr>
+              <w:t xml:space="preserve">100 </w:t>
+            </w:r>
+            <w:proofErr w:type="spellStart"/>
+            <w:r>
+              <w:rPr>
+                <w:rFonts w:ascii="Arial" w:eastAsia="Times New Roman" w:hAnsi="Arial" w:cs="Arial"/>
+                <w:b/>
+                <w:bCs/>
+                <w:color w:val="FFFFFF"/>
+              </w:rPr>
+              <w:t>Pos</w:t>
+            </w:r>
+            <w:proofErr w:type="spellEnd"/>
+            <w:r>
+              <w:rPr>
+                <w:rFonts w:ascii="Arial" w:eastAsia="Times New Roman" w:hAnsi="Arial" w:cs="Arial"/>
+                <w:b/>
+                <w:bCs/>
+                <w:color w:val="FFFFFF"/>
+              </w:rPr>
+              <w:t xml:space="preserve"> test</w:t>
+            </w:r>
+          </w:p>
+        </w:tc>
+        <w:tc>
+          <w:tcPr>
+            <w:tcW w:w="1414" w:type="dxa"/>
+            <w:tcBorders>
+              <w:top w:val="single" w:sz="4" w:space="0" w:color="auto"/>
+              <w:left w:val="single" w:sz="4" w:space="0" w:color="auto"/>
+              <w:bottom w:val="single" w:sz="4" w:space="0" w:color="auto"/>
+              <w:right w:val="single" w:sz="4" w:space="0" w:color="auto"/>
+            </w:tcBorders>
+            <w:shd w:val="clear" w:color="4F81BD" w:fill="4F81BD"/>
+            <w:noWrap/>
+            <w:vAlign w:val="center"/>
+            <w:hideMark/>
+          </w:tcPr>
+          <w:p>
+            <w:pPr>
+              <w:bidi w:val="0"/>
+              <w:spacing w:after="0" w:line="240" w:lineRule="auto"/>
+              <w:jc w:val="center"/>
+              <w:rPr>
+                <w:rFonts w:ascii="Arial" w:eastAsia="Times New Roman" w:hAnsi="Arial" w:cs="Arial"/>
+                <w:b/>
+                <w:bCs/>
+                <w:color w:val="FFFFFF"/>
+              </w:rPr>
+            </w:pPr>
+            <w:r>
+              <w:rPr>
+                <w:rFonts w:ascii="Arial" w:eastAsia="Times New Roman" w:hAnsi="Arial" w:cs="Arial"/>
+                <w:b/>
+                <w:bCs/>
+                <w:color w:val="FFFFFF"/>
+              </w:rPr>
+              <w:t xml:space="preserve">100 </w:t>
+            </w:r>
+            <w:proofErr w:type="spellStart"/>
+            <w:r>
+              <w:rPr>
+                <w:rFonts w:ascii="Arial" w:eastAsia="Times New Roman" w:hAnsi="Arial" w:cs="Arial"/>
+                <w:b/>
+                <w:bCs/>
+                <w:color w:val="FFFFFF"/>
+              </w:rPr>
+              <w:t>Neg</w:t>
+            </w:r>
+            <w:proofErr w:type="spellEnd"/>
+            <w:r>
+              <w:rPr>
+                <w:rFonts w:ascii="Arial" w:eastAsia="Times New Roman" w:hAnsi="Arial" w:cs="Arial"/>
+                <w:b/>
+                <w:bCs/>
+                <w:color w:val="FFFFFF"/>
+              </w:rPr>
+              <w:t xml:space="preserve"> test</w:t>
+            </w:r>
+          </w:p>
+        </w:tc>
+      </w:tr>
+      <w:tr>
+        <w:trPr>
+          <w:trHeight w:val="261"/>
+          <w:jc w:val="center"/>
+        </w:trPr>
+        <w:tc>
+          <w:tcPr>
+            <w:tcW w:w="1972" w:type="dxa"/>
+            <w:tcBorders>
+              <w:top w:val="single" w:sz="4" w:space="0" w:color="95B3D7"/>
+              <w:left w:val="single" w:sz="4" w:space="0" w:color="auto"/>
+              <w:bottom w:val="single" w:sz="4" w:space="0" w:color="auto"/>
+              <w:right w:val="single" w:sz="4" w:space="0" w:color="auto"/>
+            </w:tcBorders>
+            <w:shd w:val="clear" w:color="000000" w:fill="4F81BD"/>
+            <w:noWrap/>
+            <w:vAlign w:val="center"/>
+            <w:hideMark/>
+          </w:tcPr>
+          <w:p>
+            <w:pPr>
+              <w:bidi w:val="0"/>
+              <w:spacing w:after="0" w:line="240" w:lineRule="auto"/>
+              <w:jc w:val="center"/>
+              <w:rPr>
+                <w:rFonts w:ascii="Arial" w:eastAsia="Times New Roman" w:hAnsi="Arial" w:cs="Arial"/>
+                <w:b/>
+                <w:bCs/>
+                <w:color w:val="FFFFFF"/>
+              </w:rPr>
+            </w:pPr>
+            <w:r>
+              <w:rPr>
+                <w:rFonts w:ascii="Arial" w:eastAsia="Times New Roman" w:hAnsi="Arial" w:cs="Arial"/>
+                <w:b/>
+                <w:bCs/>
+                <w:color w:val="FFFFFF"/>
+              </w:rPr>
+              <w:t>all the words</w:t>
+            </w:r>
+          </w:p>
+        </w:tc>
+        <w:tc>
+          <w:tcPr>
+            <w:tcW w:w="1374" w:type="dxa"/>
+            <w:tcBorders>
+              <w:top w:val="single" w:sz="4" w:space="0" w:color="95B3D7"/>
+              <w:left w:val="single" w:sz="4" w:space="0" w:color="auto"/>
+              <w:bottom w:val="single" w:sz="4" w:space="0" w:color="95B3D7"/>
+              <w:right w:val="single" w:sz="4" w:space="0" w:color="auto"/>
+            </w:tcBorders>
+            <w:shd w:val="clear" w:color="DCE6F1" w:fill="DCE6F1"/>
+            <w:noWrap/>
+            <w:vAlign w:val="center"/>
+            <w:hideMark/>
+          </w:tcPr>
+          <w:p>
+            <w:pPr>
+              <w:bidi w:val="0"/>
+              <w:spacing w:after="0" w:line="240" w:lineRule="auto"/>
+              <w:jc w:val="center"/>
+              <w:rPr>
+                <w:rFonts w:ascii="Arial" w:eastAsia="Times New Roman" w:hAnsi="Arial" w:cs="Arial"/>
+                <w:color w:val="000000"/>
+              </w:rPr>
+            </w:pPr>
+            <w:r>
+              <w:rPr>
+                <w:rFonts w:ascii="Arial" w:eastAsia="Times New Roman" w:hAnsi="Arial" w:cs="Arial"/>
+                <w:color w:val="000000"/>
+              </w:rPr>
+              <w:t>66</w:t>
+            </w:r>
+            <w:r>
+              <w:rPr>
+                <w:rFonts w:ascii="Arial" w:eastAsia="Times New Roman" w:hAnsi="Arial" w:cs="Arial"/>
+                <w:color w:val="000000"/>
+              </w:rPr>
+              <w:t xml:space="preserve"> </w:t>
+            </w:r>
+          </w:p>
+        </w:tc>
+        <w:tc>
+          <w:tcPr>
+            <w:tcW w:w="1414" w:type="dxa"/>
+            <w:tcBorders>
+              <w:top w:val="single" w:sz="4" w:space="0" w:color="95B3D7"/>
+              <w:left w:val="single" w:sz="4" w:space="0" w:color="auto"/>
+              <w:bottom w:val="single" w:sz="4" w:space="0" w:color="95B3D7"/>
+              <w:right w:val="single" w:sz="4" w:space="0" w:color="auto"/>
+            </w:tcBorders>
+            <w:shd w:val="clear" w:color="DCE6F1" w:fill="DCE6F1"/>
+            <w:noWrap/>
+            <w:vAlign w:val="center"/>
+            <w:hideMark/>
+          </w:tcPr>
+          <w:p>
+            <w:pPr>
+              <w:bidi w:val="0"/>
+              <w:spacing w:after="0" w:line="240" w:lineRule="auto"/>
+              <w:jc w:val="center"/>
+              <w:rPr>
+                <w:rFonts w:ascii="Arial" w:eastAsia="Times New Roman" w:hAnsi="Arial" w:cs="Arial"/>
+                <w:color w:val="000000"/>
+              </w:rPr>
+            </w:pPr>
+            <w:r>
+              <w:rPr>
+                <w:rFonts w:ascii="Arial" w:eastAsia="Times New Roman" w:hAnsi="Arial" w:cs="Arial"/>
+                <w:color w:val="000000"/>
+              </w:rPr>
+              <w:t>89</w:t>
+            </w:r>
+          </w:p>
+        </w:tc>
+      </w:tr>
+      <w:tr>
+        <w:trPr>
+          <w:trHeight w:val="261"/>
+          <w:jc w:val="center"/>
+        </w:trPr>
+        <w:tc>
+          <w:tcPr>
+            <w:tcW w:w="1972" w:type="dxa"/>
+            <w:tcBorders>
+              <w:top w:val="single" w:sz="4" w:space="0" w:color="95B3D7"/>
+              <w:left w:val="single" w:sz="4" w:space="0" w:color="auto"/>
+              <w:bottom w:val="single" w:sz="4" w:space="0" w:color="auto"/>
+              <w:right w:val="single" w:sz="4" w:space="0" w:color="auto"/>
+            </w:tcBorders>
+            <w:shd w:val="clear" w:color="000000" w:fill="4F81BD"/>
+            <w:noWrap/>
+            <w:vAlign w:val="center"/>
+            <w:hideMark/>
+          </w:tcPr>
+          <w:p>
+            <w:pPr>
+              <w:bidi w:val="0"/>
+              <w:spacing w:after="0" w:line="240" w:lineRule="auto"/>
+              <w:jc w:val="center"/>
+              <w:rPr>
+                <w:rFonts w:ascii="Arial" w:eastAsia="Times New Roman" w:hAnsi="Arial" w:cs="Arial"/>
+                <w:b/>
+                <w:bCs/>
+                <w:color w:val="FFFFFF"/>
+              </w:rPr>
+            </w:pPr>
+            <w:r>
+              <w:rPr>
+                <w:rFonts w:ascii="Arial" w:eastAsia="Times New Roman" w:hAnsi="Arial" w:cs="Arial"/>
+                <w:b/>
+                <w:bCs/>
+                <w:color w:val="FFFFFF"/>
+              </w:rPr>
+              <w:t>one &amp; two</w:t>
+            </w:r>
+          </w:p>
+        </w:tc>
+        <w:tc>
+          <w:tcPr>
+            <w:tcW w:w="1374" w:type="dxa"/>
+            <w:tcBorders>
+              <w:top w:val="single" w:sz="4" w:space="0" w:color="auto"/>
+              <w:left w:val="single" w:sz="4" w:space="0" w:color="auto"/>
+              <w:bottom w:val="single" w:sz="4" w:space="0" w:color="95B3D7"/>
+              <w:right w:val="single" w:sz="4" w:space="0" w:color="auto"/>
+            </w:tcBorders>
+            <w:shd w:val="clear" w:color="auto" w:fill="auto"/>
+            <w:noWrap/>
+            <w:vAlign w:val="center"/>
+            <w:hideMark/>
+          </w:tcPr>
+          <w:p>
+            <w:pPr>
+              <w:bidi w:val="0"/>
+              <w:spacing w:after="0" w:line="240" w:lineRule="auto"/>
+              <w:jc w:val="center"/>
+              <w:rPr>
+                <w:rFonts w:ascii="Arial" w:eastAsia="Times New Roman" w:hAnsi="Arial" w:cs="Arial"/>
+                <w:color w:val="000000"/>
+              </w:rPr>
+            </w:pPr>
+            <w:r>
+              <w:rPr>
+                <w:rFonts w:ascii="Arial" w:eastAsia="Times New Roman" w:hAnsi="Arial" w:cs="Arial"/>
+                <w:color w:val="000000"/>
+              </w:rPr>
+              <w:t>72</w:t>
+            </w:r>
+          </w:p>
+        </w:tc>
+        <w:tc>
+          <w:tcPr>
+            <w:tcW w:w="1414" w:type="dxa"/>
+            <w:tcBorders>
+              <w:top w:val="single" w:sz="4" w:space="0" w:color="auto"/>
+              <w:left w:val="single" w:sz="4" w:space="0" w:color="auto"/>
+              <w:bottom w:val="single" w:sz="4" w:space="0" w:color="95B3D7"/>
+              <w:right w:val="single" w:sz="4" w:space="0" w:color="auto"/>
+            </w:tcBorders>
+            <w:shd w:val="clear" w:color="auto" w:fill="auto"/>
+            <w:noWrap/>
+            <w:vAlign w:val="center"/>
+            <w:hideMark/>
+          </w:tcPr>
+          <w:p>
+            <w:pPr>
+              <w:bidi w:val="0"/>
+              <w:spacing w:after="0" w:line="240" w:lineRule="auto"/>
+              <w:jc w:val="center"/>
+              <w:rPr>
+                <w:rFonts w:ascii="Arial" w:eastAsia="Times New Roman" w:hAnsi="Arial" w:cs="Arial"/>
+                <w:color w:val="000000"/>
+              </w:rPr>
+            </w:pPr>
+            <w:r>
+              <w:rPr>
+                <w:rFonts w:ascii="Arial" w:eastAsia="Times New Roman" w:hAnsi="Arial" w:cs="Arial"/>
+                <w:color w:val="000000"/>
+              </w:rPr>
+              <w:t>89</w:t>
+            </w:r>
+          </w:p>
+        </w:tc>
+      </w:tr>
+      <w:tr>
+        <w:trPr>
+          <w:trHeight w:val="261"/>
+          <w:jc w:val="center"/>
+        </w:trPr>
+        <w:tc>
+          <w:tcPr>
+            <w:tcW w:w="1972" w:type="dxa"/>
+            <w:tcBorders>
+              <w:top w:val="single" w:sz="4" w:space="0" w:color="95B3D7"/>
+              <w:left w:val="single" w:sz="4" w:space="0" w:color="auto"/>
+              <w:bottom w:val="single" w:sz="4" w:space="0" w:color="auto"/>
+              <w:right w:val="single" w:sz="4" w:space="0" w:color="auto"/>
+            </w:tcBorders>
+            <w:shd w:val="clear" w:color="000000" w:fill="FF0000"/>
+            <w:noWrap/>
+            <w:vAlign w:val="center"/>
+            <w:hideMark/>
+          </w:tcPr>
+          <w:p>
+            <w:pPr>
+              <w:bidi w:val="0"/>
+              <w:spacing w:after="0" w:line="240" w:lineRule="auto"/>
+              <w:jc w:val="center"/>
+              <w:rPr>
+                <w:rFonts w:ascii="Arial" w:eastAsia="Times New Roman" w:hAnsi="Arial" w:cs="Arial"/>
+                <w:b/>
+                <w:bCs/>
+                <w:color w:val="FFFFFF"/>
+              </w:rPr>
+            </w:pPr>
+            <w:r>
+              <w:rPr>
+                <w:rFonts w:ascii="Arial" w:eastAsia="Times New Roman" w:hAnsi="Arial" w:cs="Arial"/>
+                <w:b/>
+                <w:bCs/>
+                <w:color w:val="FFFFFF"/>
+              </w:rPr>
+              <w:t>one &amp; two no 300</w:t>
+            </w:r>
+          </w:p>
+        </w:tc>
+        <w:tc>
+          <w:tcPr>
+            <w:tcW w:w="1374" w:type="dxa"/>
+            <w:tcBorders>
+              <w:top w:val="single" w:sz="4" w:space="0" w:color="auto"/>
+              <w:left w:val="single" w:sz="4" w:space="0" w:color="auto"/>
+              <w:bottom w:val="single" w:sz="4" w:space="0" w:color="95B3D7"/>
+              <w:right w:val="single" w:sz="4" w:space="0" w:color="auto"/>
+            </w:tcBorders>
+            <w:shd w:val="clear" w:color="DCE6F1" w:fill="DCE6F1"/>
+            <w:noWrap/>
+            <w:vAlign w:val="center"/>
+            <w:hideMark/>
+          </w:tcPr>
+          <w:p>
+            <w:pPr>
+              <w:bidi w:val="0"/>
+              <w:spacing w:after="0" w:line="240" w:lineRule="auto"/>
+              <w:jc w:val="center"/>
+              <w:rPr>
+                <w:rFonts w:ascii="Arial" w:eastAsia="Times New Roman" w:hAnsi="Arial" w:cs="Arial"/>
+                <w:color w:val="000000"/>
+              </w:rPr>
+            </w:pPr>
+            <w:r>
+              <w:rPr>
+                <w:rFonts w:ascii="Arial" w:eastAsia="Times New Roman" w:hAnsi="Arial" w:cs="Arial"/>
+                <w:color w:val="000000"/>
+              </w:rPr>
+              <w:t>72</w:t>
+            </w:r>
+          </w:p>
+        </w:tc>
+        <w:tc>
+          <w:tcPr>
+            <w:tcW w:w="1414" w:type="dxa"/>
+            <w:tcBorders>
+              <w:top w:val="single" w:sz="4" w:space="0" w:color="auto"/>
+              <w:left w:val="single" w:sz="4" w:space="0" w:color="auto"/>
+              <w:bottom w:val="single" w:sz="4" w:space="0" w:color="95B3D7"/>
+              <w:right w:val="single" w:sz="4" w:space="0" w:color="auto"/>
+            </w:tcBorders>
+            <w:shd w:val="clear" w:color="DCE6F1" w:fill="DCE6F1"/>
+            <w:noWrap/>
+            <w:vAlign w:val="center"/>
+            <w:hideMark/>
+          </w:tcPr>
+          <w:p>
+            <w:pPr>
+              <w:bidi w:val="0"/>
+              <w:spacing w:after="0" w:line="240" w:lineRule="auto"/>
+              <w:jc w:val="center"/>
+              <w:rPr>
+                <w:rFonts w:ascii="Arial" w:eastAsia="Times New Roman" w:hAnsi="Arial" w:cs="Arial"/>
+                <w:color w:val="000000"/>
+              </w:rPr>
+            </w:pPr>
+            <w:r>
+              <w:rPr>
+                <w:rFonts w:ascii="Arial" w:eastAsia="Times New Roman" w:hAnsi="Arial" w:cs="Arial"/>
+                <w:color w:val="000000"/>
+              </w:rPr>
+              <w:t>89</w:t>
+            </w:r>
+          </w:p>
+        </w:tc>
+      </w:tr>
+      <w:tr>
+        <w:trPr>
+          <w:trHeight w:val="261"/>
+          <w:jc w:val="center"/>
+        </w:trPr>
+        <w:tc>
+          <w:tcPr>
+            <w:tcW w:w="1972" w:type="dxa"/>
+            <w:tcBorders>
+              <w:top w:val="single" w:sz="4" w:space="0" w:color="95B3D7"/>
+              <w:left w:val="single" w:sz="4" w:space="0" w:color="auto"/>
+              <w:bottom w:val="single" w:sz="4" w:space="0" w:color="95B3D7"/>
+              <w:right w:val="single" w:sz="4" w:space="0" w:color="auto"/>
+            </w:tcBorders>
+            <w:shd w:val="clear" w:color="auto" w:fill="2E74B5" w:themeFill="accent1" w:themeFillShade="BF"/>
+            <w:noWrap/>
+            <w:vAlign w:val="center"/>
+            <w:hideMark/>
+          </w:tcPr>
+          <w:p>
+            <w:pPr>
+              <w:bidi w:val="0"/>
+              <w:spacing w:after="0" w:line="240" w:lineRule="auto"/>
+              <w:jc w:val="center"/>
+              <w:rPr>
+                <w:rFonts w:ascii="Arial" w:eastAsia="Times New Roman" w:hAnsi="Arial" w:cs="Arial"/>
+                <w:b/>
+                <w:bCs/>
+                <w:color w:val="FFFFFF"/>
+              </w:rPr>
+            </w:pPr>
+            <w:r>
+              <w:rPr>
+                <w:rFonts w:ascii="Arial" w:eastAsia="Times New Roman" w:hAnsi="Arial" w:cs="Arial"/>
+                <w:b/>
+                <w:bCs/>
+                <w:color w:val="FFFFFF" w:themeColor="background1"/>
+              </w:rPr>
+              <w:t xml:space="preserve">one &amp; three 2000 </w:t>
+            </w:r>
+            <w:bookmarkStart w:id="0" w:name="_GoBack"/>
+            <w:bookmarkEnd w:id="0"/>
+          </w:p>
+        </w:tc>
+        <w:tc>
+          <w:tcPr>
+            <w:tcW w:w="1374" w:type="dxa"/>
+            <w:tcBorders>
+              <w:top w:val="single" w:sz="4" w:space="0" w:color="auto"/>
+              <w:left w:val="single" w:sz="4" w:space="0" w:color="auto"/>
+              <w:bottom w:val="single" w:sz="4" w:space="0" w:color="95B3D7"/>
+              <w:right w:val="single" w:sz="4" w:space="0" w:color="auto"/>
+            </w:tcBorders>
+            <w:shd w:val="clear" w:color="auto" w:fill="auto"/>
+            <w:noWrap/>
+            <w:vAlign w:val="center"/>
+            <w:hideMark/>
+          </w:tcPr>
+          <w:p>
+            <w:pPr>
+              <w:bidi w:val="0"/>
+              <w:spacing w:after="0" w:line="240" w:lineRule="auto"/>
+              <w:jc w:val="center"/>
+              <w:rPr>
+                <w:rFonts w:ascii="Arial" w:eastAsia="Times New Roman" w:hAnsi="Arial" w:cs="Arial"/>
+                <w:color w:val="000000"/>
+              </w:rPr>
+            </w:pPr>
+            <w:r>
+              <w:rPr>
+                <w:rFonts w:ascii="Arial" w:eastAsia="Times New Roman" w:hAnsi="Arial" w:cs="Arial"/>
+                <w:color w:val="000000"/>
+              </w:rPr>
+              <w:t>94</w:t>
+            </w:r>
+          </w:p>
+        </w:tc>
+        <w:tc>
+          <w:tcPr>
+            <w:tcW w:w="1414" w:type="dxa"/>
+            <w:tcBorders>
+              <w:top w:val="single" w:sz="4" w:space="0" w:color="auto"/>
+              <w:left w:val="single" w:sz="4" w:space="0" w:color="auto"/>
+              <w:bottom w:val="single" w:sz="4" w:space="0" w:color="95B3D7"/>
+              <w:right w:val="single" w:sz="4" w:space="0" w:color="auto"/>
+            </w:tcBorders>
+            <w:shd w:val="clear" w:color="auto" w:fill="auto"/>
+            <w:noWrap/>
+            <w:vAlign w:val="center"/>
+            <w:hideMark/>
+          </w:tcPr>
+          <w:p>
+            <w:pPr>
+              <w:bidi w:val="0"/>
+              <w:spacing w:after="0" w:line="240" w:lineRule="auto"/>
+              <w:jc w:val="center"/>
+              <w:rPr>
+                <w:rFonts w:ascii="Arial" w:eastAsia="Times New Roman" w:hAnsi="Arial" w:cs="Arial"/>
+                <w:color w:val="000000"/>
+              </w:rPr>
+            </w:pPr>
+            <w:r>
+              <w:rPr>
+                <w:rFonts w:ascii="Arial" w:eastAsia="Times New Roman" w:hAnsi="Arial" w:cs="Arial"/>
+                <w:color w:val="000000"/>
+              </w:rPr>
+              <w:t>99</w:t>
+            </w:r>
+          </w:p>
+        </w:tc>
+      </w:tr>
+    </w:tbl>
+    <w:p>
+      <w:pPr>
+        <w:rPr>
+          <w:rtl/>
+        </w:rPr>
+      </w:pPr>
+    </w:p>
+    <w:p>
+      <w:pPr>
+        <w:rPr>
+          <w:rFonts w:hint="cs"/>
+          <w:rtl/>
+        </w:rPr>
+      </w:pPr>
+      <w:r>
+        <w:rPr>
+          <w:rFonts w:hint="cs"/>
+          <w:rtl/>
+        </w:rPr>
+        <w:t>ניתן לראות כי המסווג העובד עם שק מילים המכיל את כל המילים בקורפוס מחזיר את התוצאות הגרועות ביותר: מתוך 100 תגובות חיוביות המסווג הנ"ל מסווג רק 66 ביקורות כחיוביות.</w:t>
+      </w:r>
+    </w:p>
+    <w:p>
+      <w:pPr>
+        <w:rPr>
+          <w:rFonts w:hint="cs"/>
+          <w:rtl/>
+        </w:rPr>
+      </w:pPr>
+      <w:r>
+        <w:rPr>
+          <w:rFonts w:hint="cs"/>
+          <w:rtl/>
+        </w:rPr>
+        <w:t>האלגוריתמים מסעיפים א' וב' מחזירים תוצאות מעט יותר טובות.</w:t>
+      </w:r>
+    </w:p>
+    <w:p>
+      <w:pPr>
+        <w:rPr>
+          <w:rFonts w:hint="cs"/>
+          <w:rtl/>
+        </w:rPr>
+      </w:pPr>
+      <w:r>
+        <w:rPr>
+          <w:rFonts w:hint="cs"/>
+          <w:rtl/>
+        </w:rPr>
+        <w:t>האלגוריתם שנבחר בסעיף ג' מחזיר את התוצאות הטובות ביותר :</w:t>
+      </w:r>
+    </w:p>
+    <w:p>
+      <w:pPr>
+        <w:pStyle w:val="ListParagraph"/>
+        <w:numPr>
+          <w:ilvl w:val="0"/>
+          <w:numId w:val="18"/>
+        </w:numPr>
+        <w:rPr>
+          <w:rFonts w:hint="cs"/>
+        </w:rPr>
+      </w:pPr>
+      <w:r>
+        <w:rPr>
+          <w:rFonts w:hint="cs"/>
+          <w:rtl/>
+        </w:rPr>
+        <w:t>מתוך 100 ביקורות שליליות המסווג מסווג 99 כשליליות</w:t>
+      </w:r>
+    </w:p>
+    <w:p>
+      <w:pPr>
+        <w:pStyle w:val="ListParagraph"/>
+        <w:numPr>
+          <w:ilvl w:val="0"/>
+          <w:numId w:val="18"/>
+        </w:numPr>
+        <w:rPr>
+          <w:rFonts w:hint="cs"/>
+          <w:rtl/>
+        </w:rPr>
+      </w:pPr>
+      <w:r>
+        <w:rPr>
+          <w:rFonts w:hint="cs"/>
+          <w:rtl/>
+        </w:rPr>
+        <w:t>מתוך 100 ביקורות חיוביות המסווג מסווג 94 כחיוביות</w:t>
+      </w:r>
     </w:p>
     <w:sectPr>
       <w:pgSz w:w="11906" w:h="16838"/>
@@ -7808,7 +8558,7 @@
 </file>
 
 <file path=customXml/itemProps1.xml><?xml version="1.0" encoding="utf-8"?>
-<ds:datastoreItem xmlns:ds="http://schemas.openxmlformats.org/officeDocument/2006/customXml" ds:itemID="{A35445B9-88A2-40CE-8628-4CB1BCD650CE}">
+<ds:datastoreItem xmlns:ds="http://schemas.openxmlformats.org/officeDocument/2006/customXml" ds:itemID="{AF822A66-EB46-4B40-BB8D-A3B4B597079F}">
   <ds:schemaRefs>
     <ds:schemaRef ds:uri="http://schemas.openxmlformats.org/officeDocument/2006/bibliography"/>
   </ds:schemaRefs>

</xml_diff>